<commit_message>
Possible debate / issue topics.
</commit_message>
<xml_diff>
--- a/Game Design & Programming/GDP-Overview.docx
+++ b/Game Design & Programming/GDP-Overview.docx
@@ -2051,7 +2051,7 @@
             <w:pPr>
               <w:pStyle w:val="ListParagraph"/>
               <w:numPr>
-                <w:ilvl w:val="0"/>
+                <w:ilvl w:val="1"/>
                 <w:numId w:val="3"/>
               </w:numPr>
               <w:rPr>
@@ -2066,8 +2066,32 @@
                 <w:sz w:val="20"/>
                 <w:szCs w:val="20"/>
               </w:rPr>
-              <w:t>Videos and short readings on major concepts.</w:t>
-            </w:r>
+              <w:t>Active shooter game on Steam (May 2018)</w:t>
+            </w:r>
+          </w:p>
+          <w:p>
+            <w:pPr>
+              <w:pStyle w:val="ListParagraph"/>
+              <w:numPr>
+                <w:ilvl w:val="1"/>
+                <w:numId w:val="3"/>
+              </w:numPr>
+              <w:rPr>
+                <w:rFonts w:cstheme="minorHAnsi"/>
+                <w:sz w:val="20"/>
+                <w:szCs w:val="20"/>
+              </w:rPr>
+            </w:pPr>
+            <w:r>
+              <w:rPr>
+                <w:rFonts w:cstheme="minorHAnsi"/>
+                <w:sz w:val="20"/>
+                <w:szCs w:val="20"/>
+              </w:rPr>
+              <w:t>Gamergate ()</w:t>
+            </w:r>
+            <w:bookmarkStart w:id="0" w:name="_GoBack"/>
+            <w:bookmarkEnd w:id="0"/>
           </w:p>
           <w:p>
             <w:pPr>
@@ -2088,6 +2112,28 @@
                 <w:sz w:val="20"/>
                 <w:szCs w:val="20"/>
               </w:rPr>
+              <w:t>Videos and short readings on major concepts.</w:t>
+            </w:r>
+          </w:p>
+          <w:p>
+            <w:pPr>
+              <w:pStyle w:val="ListParagraph"/>
+              <w:numPr>
+                <w:ilvl w:val="0"/>
+                <w:numId w:val="3"/>
+              </w:numPr>
+              <w:rPr>
+                <w:rFonts w:cstheme="minorHAnsi"/>
+                <w:sz w:val="20"/>
+                <w:szCs w:val="20"/>
+              </w:rPr>
+            </w:pPr>
+            <w:r>
+              <w:rPr>
+                <w:rFonts w:cstheme="minorHAnsi"/>
+                <w:sz w:val="20"/>
+                <w:szCs w:val="20"/>
+              </w:rPr>
               <w:t>Markdown cheat sheet.</w:t>
             </w:r>
           </w:p>
@@ -2210,6 +2256,7 @@
                 <w:sz w:val="20"/>
                 <w:szCs w:val="20"/>
               </w:rPr>
+              <w:lastRenderedPageBreak/>
               <w:t>Short (&lt; 10 min) video and written piece for each class session on frameworks, and “fun and games.”</w:t>
             </w:r>
           </w:p>
@@ -2232,7 +2279,6 @@
                 <w:sz w:val="20"/>
                 <w:szCs w:val="20"/>
               </w:rPr>
-              <w:lastRenderedPageBreak/>
               <w:t>Vocabulary quiz before journal time on each day that a substantial amount of new vocabulary is introduced.</w:t>
             </w:r>
           </w:p>
@@ -3250,8 +3296,6 @@
               </w:rPr>
               <w:t>Screen capture &amp; recording</w:t>
             </w:r>
-            <w:bookmarkStart w:id="0" w:name="_GoBack"/>
-            <w:bookmarkEnd w:id="0"/>
           </w:p>
           <w:p>
             <w:pPr>
@@ -5016,7 +5060,7 @@
         <w:rFonts w:ascii="Symbol" w:hAnsi="Symbol" w:hint="default"/>
       </w:rPr>
     </w:lvl>
-    <w:lvl w:ilvl="1" w:tplc="04090003" w:tentative="1">
+    <w:lvl w:ilvl="1" w:tplc="04090003">
       <w:start w:val="1"/>
       <w:numFmt w:val="bullet"/>
       <w:lvlText w:val="o"/>

</xml_diff>

<commit_message>
Level 2 summative assessment idea.
</commit_message>
<xml_diff>
--- a/Game Design & Programming/GDP-Overview.docx
+++ b/Game Design & Programming/GDP-Overview.docx
@@ -2090,8 +2090,6 @@
               </w:rPr>
               <w:t>Gamergate ()</w:t>
             </w:r>
-            <w:bookmarkStart w:id="0" w:name="_GoBack"/>
-            <w:bookmarkEnd w:id="0"/>
           </w:p>
           <w:p>
             <w:pPr>
@@ -2506,6 +2504,49 @@
               </w:rPr>
               <w:t xml:space="preserve">Summative Assessment: </w:t>
             </w:r>
+            <w:r>
+              <w:rPr>
+                <w:rFonts w:cstheme="minorHAnsi"/>
+                <w:sz w:val="20"/>
+                <w:szCs w:val="20"/>
+              </w:rPr>
+              <w:t xml:space="preserve">A playable “paper” prototype </w:t>
+            </w:r>
+            <w:r>
+              <w:rPr>
+                <w:rFonts w:cstheme="minorHAnsi"/>
+                <w:sz w:val="20"/>
+                <w:szCs w:val="20"/>
+              </w:rPr>
+              <w:t xml:space="preserve">– based from at least two “external” iterations </w:t>
+            </w:r>
+            <w:r>
+              <w:rPr>
+                <w:rFonts w:cstheme="minorHAnsi"/>
+                <w:sz w:val="20"/>
+                <w:szCs w:val="20"/>
+              </w:rPr>
+              <w:softHyphen/>
+              <w:t xml:space="preserve"> </w:t>
+            </w:r>
+            <w:bookmarkStart w:id="0" w:name="_GoBack"/>
+            <w:bookmarkEnd w:id="0"/>
+            <w:r>
+              <w:rPr>
+                <w:rFonts w:cstheme="minorHAnsi"/>
+                <w:sz w:val="20"/>
+                <w:szCs w:val="20"/>
+              </w:rPr>
+              <w:t xml:space="preserve">of </w:t>
+            </w:r>
+            <w:r>
+              <w:rPr>
+                <w:rFonts w:cstheme="minorHAnsi"/>
+                <w:sz w:val="20"/>
+                <w:szCs w:val="20"/>
+              </w:rPr>
+              <w:t>a game of your own design. May be a team project if there are clearly defined roles and accountability.</w:t>
+            </w:r>
           </w:p>
         </w:tc>
         <w:tc>
@@ -2561,6 +2602,76 @@
                 <w:szCs w:val="20"/>
               </w:rPr>
               <w:t xml:space="preserve">Debates: </w:t>
+            </w:r>
+          </w:p>
+          <w:p>
+            <w:pPr>
+              <w:rPr>
+                <w:rFonts w:cstheme="minorHAnsi"/>
+                <w:sz w:val="20"/>
+                <w:szCs w:val="20"/>
+              </w:rPr>
+            </w:pPr>
+          </w:p>
+          <w:p>
+            <w:pPr>
+              <w:rPr>
+                <w:rFonts w:cstheme="minorHAnsi"/>
+                <w:sz w:val="20"/>
+                <w:szCs w:val="20"/>
+              </w:rPr>
+            </w:pPr>
+            <w:r>
+              <w:rPr>
+                <w:rFonts w:cstheme="minorHAnsi"/>
+                <w:sz w:val="20"/>
+                <w:szCs w:val="20"/>
+              </w:rPr>
+              <w:t>Lessons:</w:t>
+            </w:r>
+          </w:p>
+          <w:p>
+            <w:pPr>
+              <w:pStyle w:val="ListParagraph"/>
+              <w:numPr>
+                <w:ilvl w:val="0"/>
+                <w:numId w:val="11"/>
+              </w:numPr>
+              <w:rPr>
+                <w:rFonts w:cstheme="minorHAnsi"/>
+                <w:sz w:val="20"/>
+                <w:szCs w:val="20"/>
+              </w:rPr>
+            </w:pPr>
+            <w:r>
+              <w:rPr>
+                <w:rFonts w:cstheme="minorHAnsi"/>
+                <w:sz w:val="20"/>
+                <w:szCs w:val="20"/>
+              </w:rPr>
+              <w:t>Instant game design workshop.</w:t>
+            </w:r>
+          </w:p>
+          <w:p>
+            <w:pPr>
+              <w:pStyle w:val="ListParagraph"/>
+              <w:numPr>
+                <w:ilvl w:val="0"/>
+                <w:numId w:val="11"/>
+              </w:numPr>
+              <w:rPr>
+                <w:rFonts w:cstheme="minorHAnsi"/>
+                <w:sz w:val="20"/>
+                <w:szCs w:val="20"/>
+              </w:rPr>
+            </w:pPr>
+            <w:r>
+              <w:rPr>
+                <w:rFonts w:cstheme="minorHAnsi"/>
+                <w:sz w:val="20"/>
+                <w:szCs w:val="20"/>
+              </w:rPr>
+              <w:t>Project management.</w:t>
             </w:r>
           </w:p>
         </w:tc>
@@ -2952,7 +3063,6 @@
                 <w:sz w:val="20"/>
                 <w:szCs w:val="20"/>
               </w:rPr>
-              <w:lastRenderedPageBreak/>
               <w:t>Know and be able to use some common design patterns.</w:t>
             </w:r>
           </w:p>
@@ -3036,7 +3146,6 @@
                 <w:sz w:val="20"/>
                 <w:szCs w:val="20"/>
               </w:rPr>
-              <w:lastRenderedPageBreak/>
               <w:t xml:space="preserve">Facts: </w:t>
             </w:r>
           </w:p>
@@ -3119,7 +3228,6 @@
                 <w:sz w:val="20"/>
                 <w:szCs w:val="20"/>
               </w:rPr>
-              <w:lastRenderedPageBreak/>
               <w:t>Forking and cloning a repository.</w:t>
             </w:r>
           </w:p>
@@ -3165,7 +3273,6 @@
                 <w:sz w:val="20"/>
                 <w:szCs w:val="20"/>
               </w:rPr>
-              <w:lastRenderedPageBreak/>
               <w:t xml:space="preserve">Major Resources: </w:t>
             </w:r>
           </w:p>
@@ -3271,7 +3378,6 @@
                 <w:sz w:val="20"/>
                 <w:szCs w:val="20"/>
               </w:rPr>
-              <w:lastRenderedPageBreak/>
               <w:t>IDE (code editor)</w:t>
             </w:r>
           </w:p>
@@ -5497,6 +5603,119 @@
     </w:lvl>
   </w:abstractNum>
   <w:abstractNum w:abstractNumId="8" w15:restartNumberingAfterBreak="0">
+    <w:nsid w:val="42422B3B"/>
+    <w:multiLevelType w:val="hybridMultilevel"/>
+    <w:tmpl w:val="4C4ECAA2"/>
+    <w:lvl w:ilvl="0" w:tplc="04090001">
+      <w:start w:val="1"/>
+      <w:numFmt w:val="bullet"/>
+      <w:lvlText w:val=""/>
+      <w:lvlJc w:val="left"/>
+      <w:pPr>
+        <w:ind w:left="720" w:hanging="360"/>
+      </w:pPr>
+      <w:rPr>
+        <w:rFonts w:ascii="Symbol" w:hAnsi="Symbol" w:hint="default"/>
+      </w:rPr>
+    </w:lvl>
+    <w:lvl w:ilvl="1" w:tplc="04090003" w:tentative="1">
+      <w:start w:val="1"/>
+      <w:numFmt w:val="bullet"/>
+      <w:lvlText w:val="o"/>
+      <w:lvlJc w:val="left"/>
+      <w:pPr>
+        <w:ind w:left="1440" w:hanging="360"/>
+      </w:pPr>
+      <w:rPr>
+        <w:rFonts w:ascii="Courier New" w:hAnsi="Courier New" w:cs="Courier New" w:hint="default"/>
+      </w:rPr>
+    </w:lvl>
+    <w:lvl w:ilvl="2" w:tplc="04090005" w:tentative="1">
+      <w:start w:val="1"/>
+      <w:numFmt w:val="bullet"/>
+      <w:lvlText w:val=""/>
+      <w:lvlJc w:val="left"/>
+      <w:pPr>
+        <w:ind w:left="2160" w:hanging="360"/>
+      </w:pPr>
+      <w:rPr>
+        <w:rFonts w:ascii="Wingdings" w:hAnsi="Wingdings" w:hint="default"/>
+      </w:rPr>
+    </w:lvl>
+    <w:lvl w:ilvl="3" w:tplc="04090001" w:tentative="1">
+      <w:start w:val="1"/>
+      <w:numFmt w:val="bullet"/>
+      <w:lvlText w:val=""/>
+      <w:lvlJc w:val="left"/>
+      <w:pPr>
+        <w:ind w:left="2880" w:hanging="360"/>
+      </w:pPr>
+      <w:rPr>
+        <w:rFonts w:ascii="Symbol" w:hAnsi="Symbol" w:hint="default"/>
+      </w:rPr>
+    </w:lvl>
+    <w:lvl w:ilvl="4" w:tplc="04090003" w:tentative="1">
+      <w:start w:val="1"/>
+      <w:numFmt w:val="bullet"/>
+      <w:lvlText w:val="o"/>
+      <w:lvlJc w:val="left"/>
+      <w:pPr>
+        <w:ind w:left="3600" w:hanging="360"/>
+      </w:pPr>
+      <w:rPr>
+        <w:rFonts w:ascii="Courier New" w:hAnsi="Courier New" w:cs="Courier New" w:hint="default"/>
+      </w:rPr>
+    </w:lvl>
+    <w:lvl w:ilvl="5" w:tplc="04090005" w:tentative="1">
+      <w:start w:val="1"/>
+      <w:numFmt w:val="bullet"/>
+      <w:lvlText w:val=""/>
+      <w:lvlJc w:val="left"/>
+      <w:pPr>
+        <w:ind w:left="4320" w:hanging="360"/>
+      </w:pPr>
+      <w:rPr>
+        <w:rFonts w:ascii="Wingdings" w:hAnsi="Wingdings" w:hint="default"/>
+      </w:rPr>
+    </w:lvl>
+    <w:lvl w:ilvl="6" w:tplc="04090001" w:tentative="1">
+      <w:start w:val="1"/>
+      <w:numFmt w:val="bullet"/>
+      <w:lvlText w:val=""/>
+      <w:lvlJc w:val="left"/>
+      <w:pPr>
+        <w:ind w:left="5040" w:hanging="360"/>
+      </w:pPr>
+      <w:rPr>
+        <w:rFonts w:ascii="Symbol" w:hAnsi="Symbol" w:hint="default"/>
+      </w:rPr>
+    </w:lvl>
+    <w:lvl w:ilvl="7" w:tplc="04090003" w:tentative="1">
+      <w:start w:val="1"/>
+      <w:numFmt w:val="bullet"/>
+      <w:lvlText w:val="o"/>
+      <w:lvlJc w:val="left"/>
+      <w:pPr>
+        <w:ind w:left="5760" w:hanging="360"/>
+      </w:pPr>
+      <w:rPr>
+        <w:rFonts w:ascii="Courier New" w:hAnsi="Courier New" w:cs="Courier New" w:hint="default"/>
+      </w:rPr>
+    </w:lvl>
+    <w:lvl w:ilvl="8" w:tplc="04090005" w:tentative="1">
+      <w:start w:val="1"/>
+      <w:numFmt w:val="bullet"/>
+      <w:lvlText w:val=""/>
+      <w:lvlJc w:val="left"/>
+      <w:pPr>
+        <w:ind w:left="6480" w:hanging="360"/>
+      </w:pPr>
+      <w:rPr>
+        <w:rFonts w:ascii="Wingdings" w:hAnsi="Wingdings" w:hint="default"/>
+      </w:rPr>
+    </w:lvl>
+  </w:abstractNum>
+  <w:abstractNum w:abstractNumId="9" w15:restartNumberingAfterBreak="0">
     <w:nsid w:val="58C25F8C"/>
     <w:multiLevelType w:val="hybridMultilevel"/>
     <w:tmpl w:val="3BDE3D8C"/>
@@ -5610,7 +5829,7 @@
       </w:rPr>
     </w:lvl>
   </w:abstractNum>
-  <w:abstractNum w:abstractNumId="9" w15:restartNumberingAfterBreak="0">
+  <w:abstractNum w:abstractNumId="10" w15:restartNumberingAfterBreak="0">
     <w:nsid w:val="65AD78ED"/>
     <w:multiLevelType w:val="hybridMultilevel"/>
     <w:tmpl w:val="0336A5D2"/>
@@ -5724,7 +5943,7 @@
     </w:lvl>
   </w:abstractNum>
   <w:num w:numId="1">
-    <w:abstractNumId w:val="8"/>
+    <w:abstractNumId w:val="9"/>
   </w:num>
   <w:num w:numId="2">
     <w:abstractNumId w:val="2"/>
@@ -5742,7 +5961,7 @@
     <w:abstractNumId w:val="6"/>
   </w:num>
   <w:num w:numId="7">
-    <w:abstractNumId w:val="9"/>
+    <w:abstractNumId w:val="10"/>
   </w:num>
   <w:num w:numId="8">
     <w:abstractNumId w:val="5"/>
@@ -5752,6 +5971,9 @@
   </w:num>
   <w:num w:numId="10">
     <w:abstractNumId w:val="1"/>
+  </w:num>
+  <w:num w:numId="11">
+    <w:abstractNumId w:val="8"/>
   </w:num>
 </w:numbering>
 </file>

</xml_diff>